<commit_message>
hoping everything is completed...
</commit_message>
<xml_diff>
--- a/test/templates/temp_donutchart.docx
+++ b/test/templates/temp_donutchart.docx
@@ -9,21 +9,21 @@
           <w:noProof/>
         </w:rPr>
         <w:drawing>
-          <wp:inline distT="0" distB="0" distL="0" distR="0" wp14:anchorId="5E45DA60" wp14:editId="38D775E8">
+          <wp:inline distT="0" distB="0" distL="0" distR="0" wp14:anchorId="5E45DA60" wp14:editId="0139145B">
             <wp:extent cx="5270500" cy="3074670"/>
             <wp:effectExtent l="0" t="0" r="12700" b="24130"/>
             <wp:docPr id="1" name="Chart 1" title="CHART_01"/>
             <wp:cNvGraphicFramePr/>
             <a:graphic xmlns:a="http://schemas.openxmlformats.org/drawingml/2006/main">
               <a:graphicData uri="http://schemas.openxmlformats.org/drawingml/2006/chart">
-                <c:chart xmlns:c="http://schemas.openxmlformats.org/drawingml/2006/chart" xmlns:r="http://schemas.openxmlformats.org/officeDocument/2006/relationships" r:id="rId5"/>
+                <c:chart xmlns:c="http://schemas.openxmlformats.org/drawingml/2006/chart" xmlns:r="http://schemas.openxmlformats.org/officeDocument/2006/relationships" r:id="rId6"/>
               </a:graphicData>
             </a:graphic>
           </wp:inline>
         </w:drawing>
       </w:r>
+      <w:bookmarkEnd w:id="0"/>
     </w:p>
-    <w:bookmarkEnd w:id="0"/>
     <w:sectPr>
       <w:pgSz w:w="11900" w:h="16840"/>
       <w:pgMar w:top="1440" w:right="1800" w:bottom="1440" w:left="1800" w:header="708" w:footer="708" w:gutter="0"/>
@@ -497,6 +497,15 @@
               </c:strCache>
             </c:strRef>
           </c:tx>
+          <c:dPt>
+            <c:idx val="0"/>
+            <c:bubble3D val="0"/>
+            <c:spPr>
+              <a:solidFill>
+                <a:srgbClr val="FFFFFF"/>
+              </a:solidFill>
+            </c:spPr>
+          </c:dPt>
           <c:cat>
             <c:strRef>
               <c:f>Sheet1!$A$2:$A$5</c:f>
@@ -885,4 +894,16 @@
   </a:objectDefaults>
   <a:extraClrSchemeLst/>
 </a:theme>
+</file>
+
+<file path=customXml/item1.xml><?xml version="1.0" encoding="utf-8"?>
+<b:Sources xmlns:b="http://schemas.openxmlformats.org/officeDocument/2006/bibliography" xmlns="http://schemas.openxmlformats.org/officeDocument/2006/bibliography" SelectedStyle="/APA.XSL" StyleName="APA"/>
+</file>
+
+<file path=customXml/itemProps1.xml><?xml version="1.0" encoding="utf-8"?>
+<ds:datastoreItem xmlns:ds="http://schemas.openxmlformats.org/officeDocument/2006/customXml" ds:itemID="{4C3F6F2A-82BD-234F-BA95-4FF8239D3F05}">
+  <ds:schemaRefs>
+    <ds:schemaRef ds:uri="http://schemas.openxmlformats.org/officeDocument/2006/bibliography"/>
+  </ds:schemaRefs>
+</ds:datastoreItem>
 </file>
</xml_diff>